<commit_message>
partial Q4, updated doc graphs
</commit_message>
<xml_diff>
--- a/ex2/ans.docx
+++ b/ex2/ans.docx
@@ -14,6 +14,370 @@
           <w:sz w:val="24"/>
           <w:szCs w:val="24"/>
         </w:rPr>
+        <w:t>2.</w:t>
+      </w:r>
+    </w:p>
+    <w:p>
+      <w:pPr>
+        <w:rPr>
+          <w:sz w:val="24"/>
+          <w:szCs w:val="24"/>
+        </w:rPr>
+      </w:pPr>
+      <w:r>
+        <w:rPr>
+          <w:noProof/>
+          <w:sz w:val="24"/>
+          <w:szCs w:val="24"/>
+        </w:rPr>
+        <w:drawing>
+          <wp:anchor distT="0" distB="0" distL="114300" distR="114300" simplePos="0" relativeHeight="251658240" behindDoc="1" locked="0" layoutInCell="1" allowOverlap="1" wp14:anchorId="3A396EC9" wp14:editId="51C9D753">
+            <wp:simplePos x="0" y="0"/>
+            <wp:positionH relativeFrom="page">
+              <wp:align>left</wp:align>
+            </wp:positionH>
+            <wp:positionV relativeFrom="paragraph">
+              <wp:posOffset>280670</wp:posOffset>
+            </wp:positionV>
+            <wp:extent cx="7534275" cy="3008630"/>
+            <wp:effectExtent l="0" t="0" r="9525" b="1270"/>
+            <wp:wrapTight wrapText="bothSides">
+              <wp:wrapPolygon edited="0">
+                <wp:start x="0" y="0"/>
+                <wp:lineTo x="0" y="21472"/>
+                <wp:lineTo x="21573" y="21472"/>
+                <wp:lineTo x="21573" y="0"/>
+                <wp:lineTo x="0" y="0"/>
+              </wp:wrapPolygon>
+            </wp:wrapTight>
+            <wp:docPr id="4" name="Picture 4"/>
+            <wp:cNvGraphicFramePr>
+              <a:graphicFrameLocks xmlns:a="http://schemas.openxmlformats.org/drawingml/2006/main" noChangeAspect="1"/>
+            </wp:cNvGraphicFramePr>
+            <a:graphic xmlns:a="http://schemas.openxmlformats.org/drawingml/2006/main">
+              <a:graphicData uri="http://schemas.openxmlformats.org/drawingml/2006/picture">
+                <pic:pic xmlns:pic="http://schemas.openxmlformats.org/drawingml/2006/picture">
+                  <pic:nvPicPr>
+                    <pic:cNvPr id="0" name="Picture 4"/>
+                    <pic:cNvPicPr>
+                      <a:picLocks noChangeAspect="1" noChangeArrowheads="1"/>
+                    </pic:cNvPicPr>
+                  </pic:nvPicPr>
+                  <pic:blipFill>
+                    <a:blip r:embed="rId5">
+                      <a:extLst>
+                        <a:ext uri="{28A0092B-C50C-407E-A947-70E740481C1C}">
+                          <a14:useLocalDpi xmlns:a14="http://schemas.microsoft.com/office/drawing/2010/main" val="0"/>
+                        </a:ext>
+                      </a:extLst>
+                    </a:blip>
+                    <a:srcRect/>
+                    <a:stretch>
+                      <a:fillRect/>
+                    </a:stretch>
+                  </pic:blipFill>
+                  <pic:spPr bwMode="auto">
+                    <a:xfrm>
+                      <a:off x="0" y="0"/>
+                      <a:ext cx="7534275" cy="3008630"/>
+                    </a:xfrm>
+                    <a:prstGeom prst="rect">
+                      <a:avLst/>
+                    </a:prstGeom>
+                    <a:noFill/>
+                    <a:ln>
+                      <a:noFill/>
+                    </a:ln>
+                  </pic:spPr>
+                </pic:pic>
+              </a:graphicData>
+            </a:graphic>
+            <wp14:sizeRelH relativeFrom="margin">
+              <wp14:pctWidth>0</wp14:pctWidth>
+            </wp14:sizeRelH>
+            <wp14:sizeRelV relativeFrom="margin">
+              <wp14:pctHeight>0</wp14:pctHeight>
+            </wp14:sizeRelV>
+          </wp:anchor>
+        </w:drawing>
+      </w:r>
+      <w:r>
+        <w:rPr>
+          <w:sz w:val="24"/>
+          <w:szCs w:val="24"/>
+        </w:rPr>
+        <w:t>(a)</w:t>
+      </w:r>
+    </w:p>
+    <w:p>
+      <w:pPr>
+        <w:rPr>
+          <w:sz w:val="24"/>
+          <w:szCs w:val="24"/>
+        </w:rPr>
+      </w:pPr>
+      <w:r>
+        <w:rPr>
+          <w:noProof/>
+          <w:sz w:val="24"/>
+          <w:szCs w:val="24"/>
+        </w:rPr>
+        <w:drawing>
+          <wp:anchor distT="0" distB="0" distL="114300" distR="114300" simplePos="0" relativeHeight="251660288" behindDoc="1" locked="0" layoutInCell="1" allowOverlap="1" wp14:anchorId="4AB38B70" wp14:editId="6BC7E1AB">
+            <wp:simplePos x="0" y="0"/>
+            <wp:positionH relativeFrom="page">
+              <wp:posOffset>9525</wp:posOffset>
+            </wp:positionH>
+            <wp:positionV relativeFrom="paragraph">
+              <wp:posOffset>3286760</wp:posOffset>
+            </wp:positionV>
+            <wp:extent cx="7521575" cy="3008630"/>
+            <wp:effectExtent l="0" t="0" r="3175" b="1270"/>
+            <wp:wrapTight wrapText="bothSides">
+              <wp:wrapPolygon edited="0">
+                <wp:start x="0" y="0"/>
+                <wp:lineTo x="0" y="21472"/>
+                <wp:lineTo x="21554" y="21472"/>
+                <wp:lineTo x="21554" y="0"/>
+                <wp:lineTo x="0" y="0"/>
+              </wp:wrapPolygon>
+            </wp:wrapTight>
+            <wp:docPr id="5" name="Picture 5"/>
+            <wp:cNvGraphicFramePr>
+              <a:graphicFrameLocks xmlns:a="http://schemas.openxmlformats.org/drawingml/2006/main" noChangeAspect="1"/>
+            </wp:cNvGraphicFramePr>
+            <a:graphic xmlns:a="http://schemas.openxmlformats.org/drawingml/2006/main">
+              <a:graphicData uri="http://schemas.openxmlformats.org/drawingml/2006/picture">
+                <pic:pic xmlns:pic="http://schemas.openxmlformats.org/drawingml/2006/picture">
+                  <pic:nvPicPr>
+                    <pic:cNvPr id="5" name="Picture 5"/>
+                    <pic:cNvPicPr>
+                      <a:picLocks noChangeAspect="1" noChangeArrowheads="1"/>
+                    </pic:cNvPicPr>
+                  </pic:nvPicPr>
+                  <pic:blipFill>
+                    <a:blip r:embed="rId6">
+                      <a:extLst>
+                        <a:ext uri="{28A0092B-C50C-407E-A947-70E740481C1C}">
+                          <a14:useLocalDpi xmlns:a14="http://schemas.microsoft.com/office/drawing/2010/main" val="0"/>
+                        </a:ext>
+                      </a:extLst>
+                    </a:blip>
+                    <a:stretch>
+                      <a:fillRect/>
+                    </a:stretch>
+                  </pic:blipFill>
+                  <pic:spPr bwMode="auto">
+                    <a:xfrm>
+                      <a:off x="0" y="0"/>
+                      <a:ext cx="7521575" cy="3008630"/>
+                    </a:xfrm>
+                    <a:prstGeom prst="rect">
+                      <a:avLst/>
+                    </a:prstGeom>
+                    <a:noFill/>
+                    <a:ln>
+                      <a:noFill/>
+                    </a:ln>
+                  </pic:spPr>
+                </pic:pic>
+              </a:graphicData>
+            </a:graphic>
+            <wp14:sizeRelH relativeFrom="margin">
+              <wp14:pctWidth>0</wp14:pctWidth>
+            </wp14:sizeRelH>
+            <wp14:sizeRelV relativeFrom="margin">
+              <wp14:pctHeight>0</wp14:pctHeight>
+            </wp14:sizeRelV>
+          </wp:anchor>
+        </w:drawing>
+      </w:r>
+      <w:r>
+        <w:rPr>
+          <w:sz w:val="24"/>
+          <w:szCs w:val="24"/>
+        </w:rPr>
+        <w:t>(b)</w:t>
+      </w:r>
+    </w:p>
+    <w:p>
+      <w:r>
+        <w:rPr>
+          <w:sz w:val="24"/>
+          <w:szCs w:val="24"/>
+        </w:rPr>
+        <w:t>(c)</w:t>
+      </w:r>
+      <w:r>
+        <w:t xml:space="preserve"> </w:t>
+      </w:r>
+    </w:p>
+    <w:p>
+      <w:pPr>
+        <w:rPr>
+          <w:i/>
+          <w:iCs/>
+          <w:sz w:val="24"/>
+          <w:szCs w:val="24"/>
+        </w:rPr>
+      </w:pPr>
+      <w:r>
+        <w:rPr>
+          <w:i/>
+          <w:iCs/>
+          <w:sz w:val="18"/>
+          <w:szCs w:val="18"/>
+        </w:rPr>
+        <w:t>Based on what we learned in class, what would you expect the results to look like? Do the results you got match your expectations? In your answer address the following issues: • Which sample size should get a smaller training error? What about test error? Do the results match your expectations? • What should be the trend in the training error as a function of λ (decreasing/increasing/other)? Why? Do the results (for the small sample size) match your expectations? • What should be the trend in the test error as a function of λ (decreasing/increasing/other)? Why? Do the results (for the small sample size) match your expectations?</w:t>
+      </w:r>
+    </w:p>
+    <w:p>
+      <w:pPr>
+        <w:rPr>
+          <w:i/>
+          <w:iCs/>
+          <w:sz w:val="24"/>
+          <w:szCs w:val="24"/>
+        </w:rPr>
+      </w:pPr>
+    </w:p>
+    <w:p>
+      <w:pPr>
+        <w:rPr>
+          <w:i/>
+          <w:iCs/>
+          <w:sz w:val="24"/>
+          <w:szCs w:val="24"/>
+        </w:rPr>
+      </w:pPr>
+    </w:p>
+    <w:p>
+      <w:pPr>
+        <w:rPr>
+          <w:sz w:val="24"/>
+          <w:szCs w:val="24"/>
+        </w:rPr>
+      </w:pPr>
+      <w:r>
+        <w:rPr>
+          <w:sz w:val="24"/>
+          <w:szCs w:val="24"/>
+        </w:rPr>
+        <w:lastRenderedPageBreak/>
+        <w:t>4.</w:t>
+      </w:r>
+    </w:p>
+    <w:p>
+      <w:pPr>
+        <w:rPr>
+          <w:sz w:val="24"/>
+          <w:szCs w:val="24"/>
+        </w:rPr>
+      </w:pPr>
+      <w:r>
+        <w:rPr>
+          <w:noProof/>
+          <w:sz w:val="24"/>
+          <w:szCs w:val="24"/>
+        </w:rPr>
+        <w:drawing>
+          <wp:anchor distT="0" distB="0" distL="114300" distR="114300" simplePos="0" relativeHeight="251662336" behindDoc="1" locked="0" layoutInCell="1" allowOverlap="1" wp14:anchorId="791D18F2" wp14:editId="3B02500A">
+            <wp:simplePos x="0" y="0"/>
+            <wp:positionH relativeFrom="page">
+              <wp:posOffset>35560</wp:posOffset>
+            </wp:positionH>
+            <wp:positionV relativeFrom="paragraph">
+              <wp:posOffset>297815</wp:posOffset>
+            </wp:positionV>
+            <wp:extent cx="7521575" cy="3007995"/>
+            <wp:effectExtent l="0" t="0" r="3175" b="1905"/>
+            <wp:wrapTight wrapText="bothSides">
+              <wp:wrapPolygon edited="0">
+                <wp:start x="0" y="0"/>
+                <wp:lineTo x="0" y="21477"/>
+                <wp:lineTo x="21554" y="21477"/>
+                <wp:lineTo x="21554" y="0"/>
+                <wp:lineTo x="0" y="0"/>
+              </wp:wrapPolygon>
+            </wp:wrapTight>
+            <wp:docPr id="2" name="Picture 2"/>
+            <wp:cNvGraphicFramePr>
+              <a:graphicFrameLocks xmlns:a="http://schemas.openxmlformats.org/drawingml/2006/main" noChangeAspect="1"/>
+            </wp:cNvGraphicFramePr>
+            <a:graphic xmlns:a="http://schemas.openxmlformats.org/drawingml/2006/main">
+              <a:graphicData uri="http://schemas.openxmlformats.org/drawingml/2006/picture">
+                <pic:pic xmlns:pic="http://schemas.openxmlformats.org/drawingml/2006/picture">
+                  <pic:nvPicPr>
+                    <pic:cNvPr id="2" name="Picture 2"/>
+                    <pic:cNvPicPr>
+                      <a:picLocks noChangeAspect="1" noChangeArrowheads="1"/>
+                    </pic:cNvPicPr>
+                  </pic:nvPicPr>
+                  <pic:blipFill>
+                    <a:blip r:embed="rId7">
+                      <a:extLst>
+                        <a:ext uri="{28A0092B-C50C-407E-A947-70E740481C1C}">
+                          <a14:useLocalDpi xmlns:a14="http://schemas.microsoft.com/office/drawing/2010/main" val="0"/>
+                        </a:ext>
+                      </a:extLst>
+                    </a:blip>
+                    <a:stretch>
+                      <a:fillRect/>
+                    </a:stretch>
+                  </pic:blipFill>
+                  <pic:spPr bwMode="auto">
+                    <a:xfrm>
+                      <a:off x="0" y="0"/>
+                      <a:ext cx="7521575" cy="3007995"/>
+                    </a:xfrm>
+                    <a:prstGeom prst="rect">
+                      <a:avLst/>
+                    </a:prstGeom>
+                    <a:noFill/>
+                    <a:ln>
+                      <a:noFill/>
+                    </a:ln>
+                  </pic:spPr>
+                </pic:pic>
+              </a:graphicData>
+            </a:graphic>
+            <wp14:sizeRelH relativeFrom="margin">
+              <wp14:pctWidth>0</wp14:pctWidth>
+            </wp14:sizeRelH>
+            <wp14:sizeRelV relativeFrom="margin">
+              <wp14:pctHeight>0</wp14:pctHeight>
+            </wp14:sizeRelV>
+          </wp:anchor>
+        </w:drawing>
+      </w:r>
+      <w:r>
+        <w:rPr>
+          <w:sz w:val="24"/>
+          <w:szCs w:val="24"/>
+        </w:rPr>
+        <w:t>(a)</w:t>
+      </w:r>
+      <w:r>
+        <w:rPr>
+          <w:sz w:val="24"/>
+          <w:szCs w:val="24"/>
+        </w:rPr>
+        <w:br w:type="page"/>
+      </w:r>
+    </w:p>
+    <w:p>
+      <w:pPr>
+        <w:rPr>
+          <w:sz w:val="24"/>
+          <w:szCs w:val="24"/>
+        </w:rPr>
+      </w:pPr>
+      <w:r>
+        <w:rPr>
+          <w:sz w:val="24"/>
+          <w:szCs w:val="24"/>
+        </w:rPr>
+        <w:lastRenderedPageBreak/>
         <w:t>5.</w:t>
       </w:r>
     </w:p>
@@ -48,7 +412,25 @@
           <w:sz w:val="24"/>
           <w:szCs w:val="24"/>
         </w:rPr>
-        <w:t xml:space="preserve"> be the set of all undirected graphs over n vertices numbered 1,…,n with degree at most 7.</w:t>
+        <w:t xml:space="preserve"> be the set of all undirected graphs over n vertices numbered </w:t>
+      </w:r>
+      <w:proofErr w:type="gramStart"/>
+      <w:r>
+        <w:rPr>
+          <w:rFonts w:eastAsiaTheme="minorEastAsia"/>
+          <w:sz w:val="24"/>
+          <w:szCs w:val="24"/>
+        </w:rPr>
+        <w:t>1,…</w:t>
+      </w:r>
+      <w:proofErr w:type="gramEnd"/>
+      <w:r>
+        <w:rPr>
+          <w:rFonts w:eastAsiaTheme="minorEastAsia"/>
+          <w:sz w:val="24"/>
+          <w:szCs w:val="24"/>
+        </w:rPr>
+        <w:t>,n with degree at most 7.</w:t>
       </w:r>
     </w:p>
     <w:p>
@@ -490,13 +872,23 @@
           <w:szCs w:val="24"/>
         </w:rPr>
       </w:pPr>
-      <w:r>
-        <w:rPr>
-          <w:rFonts w:eastAsiaTheme="minorEastAsia"/>
-          <w:sz w:val="24"/>
-          <w:szCs w:val="24"/>
-        </w:rPr>
-        <w:t>and  for any graph we can choose between assign a specific edge or not</w:t>
+      <w:proofErr w:type="gramStart"/>
+      <w:r>
+        <w:rPr>
+          <w:rFonts w:eastAsiaTheme="minorEastAsia"/>
+          <w:sz w:val="24"/>
+          <w:szCs w:val="24"/>
+        </w:rPr>
+        <w:t>and  for</w:t>
+      </w:r>
+      <w:proofErr w:type="gramEnd"/>
+      <w:r>
+        <w:rPr>
+          <w:rFonts w:eastAsiaTheme="minorEastAsia"/>
+          <w:sz w:val="24"/>
+          <w:szCs w:val="24"/>
+        </w:rPr>
+        <w:t xml:space="preserve"> any graph we can choose between assign a specific edge or not</w:t>
       </w:r>
     </w:p>
     <w:p>
@@ -507,13 +899,23 @@
           <w:szCs w:val="24"/>
         </w:rPr>
       </w:pPr>
-      <w:r>
-        <w:rPr>
-          <w:rFonts w:eastAsiaTheme="minorEastAsia"/>
-          <w:sz w:val="24"/>
-          <w:szCs w:val="24"/>
-        </w:rPr>
-        <w:t xml:space="preserve">thus we got </w:t>
+      <w:proofErr w:type="gramStart"/>
+      <w:r>
+        <w:rPr>
+          <w:rFonts w:eastAsiaTheme="minorEastAsia"/>
+          <w:sz w:val="24"/>
+          <w:szCs w:val="24"/>
+        </w:rPr>
+        <w:t>thus</w:t>
+      </w:r>
+      <w:proofErr w:type="gramEnd"/>
+      <w:r>
+        <w:rPr>
+          <w:rFonts w:eastAsiaTheme="minorEastAsia"/>
+          <w:sz w:val="24"/>
+          <w:szCs w:val="24"/>
+        </w:rPr>
+        <w:t xml:space="preserve"> we got </w:t>
       </w:r>
       <m:oMath>
         <m:sSup>
@@ -1257,18 +1659,7 @@
                           <w:sz w:val="24"/>
                           <w:szCs w:val="24"/>
                         </w:rPr>
-                        <m:t>-1</m:t>
-                      </m:r>
-                      <m:r>
-                        <m:rPr>
-                          <m:sty m:val="p"/>
-                        </m:rPr>
-                        <w:rPr>
-                          <w:rFonts w:ascii="Cambria Math" w:eastAsiaTheme="minorEastAsia" w:hAnsi="Cambria Math"/>
-                          <w:sz w:val="24"/>
-                          <w:szCs w:val="24"/>
-                        </w:rPr>
-                        <m:t xml:space="preserve"> </m:t>
+                        <m:t xml:space="preserve">-1 </m:t>
                       </m:r>
                     </m:e>
                   </m:d>
@@ -2279,18 +2670,8 @@
           <w:sz w:val="24"/>
           <w:szCs w:val="24"/>
         </w:rPr>
-        <w:lastRenderedPageBreak/>
         <w:br w:type="page"/>
       </w:r>
-    </w:p>
-    <w:p>
-      <w:pPr>
-        <w:rPr>
-          <w:rFonts w:eastAsiaTheme="minorEastAsia"/>
-          <w:sz w:val="24"/>
-          <w:szCs w:val="24"/>
-        </w:rPr>
-      </w:pPr>
       <w:r>
         <w:rPr>
           <w:rFonts w:eastAsiaTheme="minorEastAsia"/>
@@ -3121,13 +3502,23 @@
           <w:szCs w:val="24"/>
         </w:rPr>
       </w:pPr>
-      <w:r>
-        <w:rPr>
-          <w:rFonts w:eastAsiaTheme="minorEastAsia"/>
-          <w:sz w:val="24"/>
-          <w:szCs w:val="24"/>
-        </w:rPr>
-        <w:t>Thus the VC dimension of H is 1</w:t>
+      <w:proofErr w:type="gramStart"/>
+      <w:r>
+        <w:rPr>
+          <w:rFonts w:eastAsiaTheme="minorEastAsia"/>
+          <w:sz w:val="24"/>
+          <w:szCs w:val="24"/>
+        </w:rPr>
+        <w:t>Thus</w:t>
+      </w:r>
+      <w:proofErr w:type="gramEnd"/>
+      <w:r>
+        <w:rPr>
+          <w:rFonts w:eastAsiaTheme="minorEastAsia"/>
+          <w:sz w:val="24"/>
+          <w:szCs w:val="24"/>
+        </w:rPr>
+        <w:t xml:space="preserve"> the VC dimension of H is 1</w:t>
       </w:r>
     </w:p>
     <w:p>
@@ -3976,7 +4367,23 @@
           <w:sz w:val="24"/>
           <w:szCs w:val="24"/>
         </w:rPr>
-        <w:t xml:space="preserve">We showed in class the Preceptron performs at most </w:t>
+        <w:t xml:space="preserve">We showed in class the </w:t>
+      </w:r>
+      <w:proofErr w:type="spellStart"/>
+      <w:r>
+        <w:rPr>
+          <w:sz w:val="24"/>
+          <w:szCs w:val="24"/>
+        </w:rPr>
+        <w:t>Preceptron</w:t>
+      </w:r>
+      <w:proofErr w:type="spellEnd"/>
+      <w:r>
+        <w:rPr>
+          <w:sz w:val="24"/>
+          <w:szCs w:val="24"/>
+        </w:rPr>
+        <w:t xml:space="preserve"> performs at most </w:t>
       </w:r>
       <m:oMath>
         <m:f>
@@ -4053,13 +4460,23 @@
           <w:szCs w:val="24"/>
         </w:rPr>
       </w:pPr>
-      <w:r>
-        <w:rPr>
-          <w:rFonts w:eastAsiaTheme="minorEastAsia"/>
-          <w:sz w:val="24"/>
-          <w:szCs w:val="24"/>
-        </w:rPr>
-        <w:t xml:space="preserve">Thus we should find </w:t>
+      <w:proofErr w:type="gramStart"/>
+      <w:r>
+        <w:rPr>
+          <w:rFonts w:eastAsiaTheme="minorEastAsia"/>
+          <w:sz w:val="24"/>
+          <w:szCs w:val="24"/>
+        </w:rPr>
+        <w:t>Thus</w:t>
+      </w:r>
+      <w:proofErr w:type="gramEnd"/>
+      <w:r>
+        <w:rPr>
+          <w:rFonts w:eastAsiaTheme="minorEastAsia"/>
+          <w:sz w:val="24"/>
+          <w:szCs w:val="24"/>
+        </w:rPr>
+        <w:t xml:space="preserve"> we should find </w:t>
       </w:r>
       <m:oMath>
         <m:f>
@@ -4191,7 +4608,25 @@
           <w:sz w:val="24"/>
           <w:szCs w:val="24"/>
         </w:rPr>
-        <w:t>Now we can describe the algorithm who returns an upper bound on Preceptron number of updates:</w:t>
+        <w:t xml:space="preserve">Now we can describe the algorithm who returns an upper bound on </w:t>
+      </w:r>
+      <w:proofErr w:type="spellStart"/>
+      <w:r>
+        <w:rPr>
+          <w:rFonts w:eastAsiaTheme="minorEastAsia"/>
+          <w:sz w:val="24"/>
+          <w:szCs w:val="24"/>
+        </w:rPr>
+        <w:t>Preceptron</w:t>
+      </w:r>
+      <w:proofErr w:type="spellEnd"/>
+      <w:r>
+        <w:rPr>
+          <w:rFonts w:eastAsiaTheme="minorEastAsia"/>
+          <w:sz w:val="24"/>
+          <w:szCs w:val="24"/>
+        </w:rPr>
+        <w:t xml:space="preserve"> number of updates:</w:t>
       </w:r>
     </w:p>
     <w:p>
@@ -4401,13 +4836,23 @@
           <w:szCs w:val="24"/>
         </w:rPr>
       </w:pPr>
-      <w:r>
-        <w:rPr>
-          <w:rFonts w:eastAsiaTheme="minorEastAsia"/>
-          <w:sz w:val="24"/>
-          <w:szCs w:val="24"/>
-        </w:rPr>
-        <w:t xml:space="preserve">Dxmin </w:t>
+      <w:proofErr w:type="spellStart"/>
+      <w:r>
+        <w:rPr>
+          <w:rFonts w:eastAsiaTheme="minorEastAsia"/>
+          <w:sz w:val="24"/>
+          <w:szCs w:val="24"/>
+        </w:rPr>
+        <w:t>Dxmin</w:t>
+      </w:r>
+      <w:proofErr w:type="spellEnd"/>
+      <w:r>
+        <w:rPr>
+          <w:rFonts w:eastAsiaTheme="minorEastAsia"/>
+          <w:sz w:val="24"/>
+          <w:szCs w:val="24"/>
+        </w:rPr>
+        <w:t xml:space="preserve"> </w:t>
       </w:r>
       <m:oMath>
         <m:r>
@@ -4817,7 +5262,25 @@
           <w:sz w:val="24"/>
           <w:szCs w:val="24"/>
         </w:rPr>
-        <w:t xml:space="preserve"> thus we get </w:t>
+        <w:t xml:space="preserve"> </w:t>
+      </w:r>
+      <w:proofErr w:type="gramStart"/>
+      <w:r>
+        <w:rPr>
+          <w:rFonts w:eastAsiaTheme="minorEastAsia"/>
+          <w:sz w:val="24"/>
+          <w:szCs w:val="24"/>
+        </w:rPr>
+        <w:t>thus</w:t>
+      </w:r>
+      <w:proofErr w:type="gramEnd"/>
+      <w:r>
+        <w:rPr>
+          <w:rFonts w:eastAsiaTheme="minorEastAsia"/>
+          <w:sz w:val="24"/>
+          <w:szCs w:val="24"/>
+        </w:rPr>
+        <w:t xml:space="preserve"> we get </w:t>
       </w:r>
       <w:r>
         <w:rPr>
@@ -6260,15 +6723,7 @@
                                 <w:sz w:val="24"/>
                                 <w:szCs w:val="24"/>
                               </w:rPr>
-                              <m:t>d</m:t>
-                            </m:r>
-                            <m:r>
-                              <w:rPr>
-                                <w:rFonts w:ascii="Cambria Math" w:eastAsiaTheme="minorEastAsia" w:hAnsi="Cambria Math"/>
-                                <w:sz w:val="24"/>
-                                <w:szCs w:val="24"/>
-                              </w:rPr>
-                              <m:t>×m</m:t>
+                              <m:t>d×m</m:t>
                             </m:r>
                           </m:sub>
                         </m:sSub>
@@ -6339,15 +6794,7 @@
                                 <w:sz w:val="24"/>
                                 <w:szCs w:val="24"/>
                               </w:rPr>
-                              <m:t>m×</m:t>
-                            </m:r>
-                            <m:r>
-                              <w:rPr>
-                                <w:rFonts w:ascii="Cambria Math" w:eastAsiaTheme="minorEastAsia" w:hAnsi="Cambria Math"/>
-                                <w:sz w:val="24"/>
-                                <w:szCs w:val="24"/>
-                              </w:rPr>
-                              <m:t>d</m:t>
+                              <m:t>m×d</m:t>
                             </m:r>
                           </m:sub>
                         </m:sSub>
@@ -6519,15 +6966,7 @@
                   <w:sz w:val="24"/>
                   <w:szCs w:val="24"/>
                 </w:rPr>
-                <m:t xml:space="preserve"> m</m:t>
-              </m:r>
-              <m:r>
-                <w:rPr>
-                  <w:rFonts w:ascii="Cambria Math" w:eastAsiaTheme="minorEastAsia" w:hAnsi="Cambria Math"/>
-                  <w:sz w:val="24"/>
-                  <w:szCs w:val="24"/>
-                </w:rPr>
-                <m:t xml:space="preserve"> times</m:t>
+                <m:t xml:space="preserve"> m times</m:t>
               </m:r>
             </m:lim>
           </m:limUpp>
@@ -6656,15 +7095,7 @@
                               <w:sz w:val="24"/>
                               <w:szCs w:val="24"/>
                             </w:rPr>
-                            <m:t>m</m:t>
-                          </m:r>
-                          <m:r>
-                            <w:rPr>
-                              <w:rFonts w:ascii="Cambria Math" w:eastAsiaTheme="minorEastAsia" w:hAnsi="Cambria Math"/>
-                              <w:sz w:val="24"/>
-                              <w:szCs w:val="24"/>
-                            </w:rPr>
-                            <m:t>×d</m:t>
+                            <m:t>m×d</m:t>
                           </m:r>
                         </m:sub>
                       </m:sSub>
@@ -9823,7 +10254,25 @@
           <w:sz w:val="24"/>
           <w:szCs w:val="24"/>
         </w:rPr>
-        <w:t xml:space="preserve"> cant be a kernel function.</w:t>
+        <w:t xml:space="preserve"> </w:t>
+      </w:r>
+      <w:proofErr w:type="gramStart"/>
+      <w:r>
+        <w:rPr>
+          <w:rFonts w:eastAsiaTheme="minorEastAsia"/>
+          <w:sz w:val="24"/>
+          <w:szCs w:val="24"/>
+        </w:rPr>
+        <w:t>cant</w:t>
+      </w:r>
+      <w:proofErr w:type="gramEnd"/>
+      <w:r>
+        <w:rPr>
+          <w:rFonts w:eastAsiaTheme="minorEastAsia"/>
+          <w:sz w:val="24"/>
+          <w:szCs w:val="24"/>
+        </w:rPr>
+        <w:t xml:space="preserve"> be a kernel function.</w:t>
       </w:r>
     </w:p>
     <w:p>

</xml_diff>

<commit_message>
update doc, added log to corssvalidation
</commit_message>
<xml_diff>
--- a/ex2/ans.docx
+++ b/ex2/ans.docx
@@ -281,25 +281,17 @@
           <w:szCs w:val="24"/>
         </w:rPr>
         <w:drawing>
-          <wp:anchor distT="0" distB="0" distL="114300" distR="114300" simplePos="0" relativeHeight="251662336" behindDoc="1" locked="0" layoutInCell="1" allowOverlap="1" wp14:anchorId="791D18F2" wp14:editId="3B02500A">
+          <wp:anchor distT="0" distB="0" distL="114300" distR="114300" simplePos="0" relativeHeight="251662336" behindDoc="1" locked="0" layoutInCell="1" allowOverlap="1" wp14:anchorId="791D18F2" wp14:editId="74DFB8EC">
             <wp:simplePos x="0" y="0"/>
             <wp:positionH relativeFrom="page">
-              <wp:posOffset>35560</wp:posOffset>
+              <wp:posOffset>19050</wp:posOffset>
             </wp:positionH>
             <wp:positionV relativeFrom="paragraph">
               <wp:posOffset>297815</wp:posOffset>
             </wp:positionV>
-            <wp:extent cx="7521575" cy="3007995"/>
-            <wp:effectExtent l="0" t="0" r="3175" b="1905"/>
-            <wp:wrapTight wrapText="bothSides">
-              <wp:wrapPolygon edited="0">
-                <wp:start x="0" y="0"/>
-                <wp:lineTo x="0" y="21477"/>
-                <wp:lineTo x="21554" y="21477"/>
-                <wp:lineTo x="21554" y="0"/>
-                <wp:lineTo x="0" y="0"/>
-              </wp:wrapPolygon>
-            </wp:wrapTight>
+            <wp:extent cx="7519670" cy="3007995"/>
+            <wp:effectExtent l="0" t="0" r="5080" b="1905"/>
+            <wp:wrapTopAndBottom/>
             <wp:docPr id="2" name="Picture 2"/>
             <wp:cNvGraphicFramePr>
               <a:graphicFrameLocks xmlns:a="http://schemas.openxmlformats.org/drawingml/2006/main" noChangeAspect="1"/>
@@ -328,7 +320,7 @@
                   <pic:spPr bwMode="auto">
                     <a:xfrm>
                       <a:off x="0" y="0"/>
-                      <a:ext cx="7521575" cy="3007995"/>
+                      <a:ext cx="7519670" cy="3007995"/>
                     </a:xfrm>
                     <a:prstGeom prst="rect">
                       <a:avLst/>
@@ -357,6 +349,133 @@
         </w:rPr>
         <w:t>(a)</w:t>
       </w:r>
+    </w:p>
+    <w:p>
+      <w:pPr>
+        <w:rPr>
+          <w:sz w:val="24"/>
+          <w:szCs w:val="24"/>
+        </w:rPr>
+      </w:pPr>
+    </w:p>
+    <w:p>
+      <w:pPr>
+        <w:rPr>
+          <w:sz w:val="24"/>
+          <w:szCs w:val="24"/>
+        </w:rPr>
+      </w:pPr>
+    </w:p>
+    <w:p>
+      <w:pPr>
+        <w:rPr>
+          <w:sz w:val="24"/>
+          <w:szCs w:val="24"/>
+        </w:rPr>
+      </w:pPr>
+    </w:p>
+    <w:p>
+      <w:pPr>
+        <w:rPr>
+          <w:sz w:val="24"/>
+          <w:szCs w:val="24"/>
+        </w:rPr>
+      </w:pPr>
+      <w:r>
+        <w:rPr>
+          <w:noProof/>
+          <w:sz w:val="24"/>
+          <w:szCs w:val="24"/>
+        </w:rPr>
+        <w:drawing>
+          <wp:anchor distT="0" distB="0" distL="114300" distR="114300" simplePos="0" relativeHeight="251664384" behindDoc="1" locked="0" layoutInCell="1" allowOverlap="1" wp14:anchorId="48E12659" wp14:editId="223B3830">
+            <wp:simplePos x="0" y="0"/>
+            <wp:positionH relativeFrom="page">
+              <wp:align>left</wp:align>
+            </wp:positionH>
+            <wp:positionV relativeFrom="paragraph">
+              <wp:posOffset>330835</wp:posOffset>
+            </wp:positionV>
+            <wp:extent cx="7562850" cy="2219325"/>
+            <wp:effectExtent l="0" t="0" r="0" b="9525"/>
+            <wp:wrapTight wrapText="bothSides">
+              <wp:wrapPolygon edited="0">
+                <wp:start x="0" y="0"/>
+                <wp:lineTo x="0" y="21507"/>
+                <wp:lineTo x="21546" y="21507"/>
+                <wp:lineTo x="21546" y="0"/>
+                <wp:lineTo x="0" y="0"/>
+              </wp:wrapPolygon>
+            </wp:wrapTight>
+            <wp:docPr id="1" name="Picture 1"/>
+            <wp:cNvGraphicFramePr>
+              <a:graphicFrameLocks xmlns:a="http://schemas.openxmlformats.org/drawingml/2006/main" noChangeAspect="1"/>
+            </wp:cNvGraphicFramePr>
+            <a:graphic xmlns:a="http://schemas.openxmlformats.org/drawingml/2006/main">
+              <a:graphicData uri="http://schemas.openxmlformats.org/drawingml/2006/picture">
+                <pic:pic xmlns:pic="http://schemas.openxmlformats.org/drawingml/2006/picture">
+                  <pic:nvPicPr>
+                    <pic:cNvPr id="1" name="Picture 1"/>
+                    <pic:cNvPicPr>
+                      <a:picLocks noChangeAspect="1" noChangeArrowheads="1"/>
+                    </pic:cNvPicPr>
+                  </pic:nvPicPr>
+                  <pic:blipFill rotWithShape="1">
+                    <a:blip r:embed="rId8">
+                      <a:extLst>
+                        <a:ext uri="{28A0092B-C50C-407E-A947-70E740481C1C}">
+                          <a14:useLocalDpi xmlns:a14="http://schemas.microsoft.com/office/drawing/2010/main" val="0"/>
+                        </a:ext>
+                      </a:extLst>
+                    </a:blip>
+                    <a:srcRect t="21159" b="20151"/>
+                    <a:stretch/>
+                  </pic:blipFill>
+                  <pic:spPr bwMode="auto">
+                    <a:xfrm>
+                      <a:off x="0" y="0"/>
+                      <a:ext cx="7562850" cy="2219325"/>
+                    </a:xfrm>
+                    <a:prstGeom prst="rect">
+                      <a:avLst/>
+                    </a:prstGeom>
+                    <a:noFill/>
+                    <a:ln>
+                      <a:noFill/>
+                    </a:ln>
+                    <a:extLst>
+                      <a:ext uri="{53640926-AAD7-44D8-BBD7-CCE9431645EC}">
+                        <a14:shadowObscured xmlns:a14="http://schemas.microsoft.com/office/drawing/2010/main"/>
+                      </a:ext>
+                    </a:extLst>
+                  </pic:spPr>
+                </pic:pic>
+              </a:graphicData>
+            </a:graphic>
+            <wp14:sizeRelH relativeFrom="margin">
+              <wp14:pctWidth>0</wp14:pctWidth>
+            </wp14:sizeRelH>
+            <wp14:sizeRelV relativeFrom="margin">
+              <wp14:pctHeight>0</wp14:pctHeight>
+            </wp14:sizeRelV>
+          </wp:anchor>
+        </w:drawing>
+      </w:r>
+      <w:r>
+        <w:rPr>
+          <w:sz w:val="24"/>
+          <w:szCs w:val="24"/>
+        </w:rPr>
+        <w:t>(e)</w:t>
+      </w:r>
+    </w:p>
+    <w:p>
+      <w:pPr>
+        <w:rPr>
+          <w:sz w:val="24"/>
+          <w:szCs w:val="24"/>
+        </w:rPr>
+      </w:pPr>
       <w:r>
         <w:rPr>
           <w:sz w:val="24"/>
@@ -7906,15 +8025,7 @@
             <w:sz w:val="24"/>
             <w:szCs w:val="24"/>
           </w:rPr>
-          <m:t>R</m:t>
-        </m:r>
-        <m:r>
-          <w:rPr>
-            <w:rFonts w:ascii="Cambria Math" w:hAnsi="Cambria Math"/>
-            <w:sz w:val="24"/>
-            <w:szCs w:val="24"/>
-          </w:rPr>
-          <m:t>:</m:t>
+          <m:t>R:</m:t>
         </m:r>
         <m:sSup>
           <m:sSupPr>
@@ -8990,23 +9101,7 @@
             <w:sz w:val="24"/>
             <w:szCs w:val="24"/>
           </w:rPr>
-          <m:t>w</m:t>
-        </m:r>
-        <m:r>
-          <w:rPr>
-            <w:rFonts w:ascii="Cambria Math" w:hAnsi="Cambria Math"/>
-            <w:sz w:val="24"/>
-            <w:szCs w:val="24"/>
-          </w:rPr>
-          <m:t>'</m:t>
-        </m:r>
-        <m:r>
-          <w:rPr>
-            <w:rFonts w:ascii="Cambria Math" w:hAnsi="Cambria Math"/>
-            <w:sz w:val="24"/>
-            <w:szCs w:val="24"/>
-          </w:rPr>
-          <m:t>≔</m:t>
+          <m:t>w'≔</m:t>
         </m:r>
         <m:r>
           <w:rPr>
@@ -9100,15 +9195,7 @@
                       <w:sz w:val="24"/>
                       <w:szCs w:val="24"/>
                     </w:rPr>
-                    <m:t>w</m:t>
-                  </m:r>
-                  <m:r>
-                    <w:rPr>
-                      <w:rFonts w:ascii="Cambria Math" w:hAnsi="Cambria Math"/>
-                      <w:sz w:val="24"/>
-                      <w:szCs w:val="24"/>
-                    </w:rPr>
-                    <m:t>'</m:t>
+                    <m:t>w'</m:t>
                   </m:r>
                 </m:e>
               </m:d>
@@ -9503,15 +9590,7 @@
                       <w:sz w:val="24"/>
                       <w:szCs w:val="24"/>
                     </w:rPr>
-                    <m:t>w</m:t>
-                  </m:r>
-                  <m:r>
-                    <w:rPr>
-                      <w:rFonts w:ascii="Cambria Math" w:hAnsi="Cambria Math"/>
-                      <w:sz w:val="24"/>
-                      <w:szCs w:val="24"/>
-                    </w:rPr>
-                    <m:t>'</m:t>
+                    <m:t>w'</m:t>
                   </m:r>
                 </m:e>
               </m:d>
@@ -9691,15 +9770,7 @@
               <w:sz w:val="24"/>
               <w:szCs w:val="24"/>
             </w:rPr>
-            <m:t>=</m:t>
-          </m:r>
-          <m:r>
-            <w:rPr>
-              <w:rFonts w:ascii="Cambria Math" w:eastAsiaTheme="minorEastAsia" w:hAnsi="Cambria Math"/>
-              <w:sz w:val="24"/>
-              <w:szCs w:val="24"/>
-            </w:rPr>
-            <m:t>|2|</m:t>
+            <m:t>=|2|</m:t>
           </m:r>
         </m:oMath>
       </m:oMathPara>

</xml_diff>